<commit_message>
fix: :bug: fix typo
</commit_message>
<xml_diff>
--- a/информатика/лабораторные/lab4/docs/Лабораторная работа 4. Барсуков М.А. Информатика.docx
+++ b/информатика/лабораторные/lab4/docs/Лабораторная работа 4. Барсуков М.А. Информатика.docx
@@ -22,7 +22,6 @@
         <w:pStyle w:val="a9"/>
         <w:rPr>
           <w:rFonts w:asciiTheme="minorHAnsi" w:hAnsiTheme="minorHAnsi" w:cstheme="minorHAnsi"/>
-          <w:lang w:val="en-US"/>
         </w:rPr>
       </w:pPr>
       <w:r>
@@ -34,7 +33,6 @@
       <w:r>
         <w:rPr>
           <w:rFonts w:asciiTheme="minorHAnsi" w:hAnsiTheme="minorHAnsi" w:cstheme="minorHAnsi"/>
-          <w:lang w:val="en-US"/>
         </w:rPr>
         <w:t>4</w:t>
       </w:r>
@@ -44,7 +42,6 @@
         <w:pStyle w:val="Titlename"/>
         <w:rPr>
           <w:rFonts w:asciiTheme="minorHAnsi" w:hAnsiTheme="minorHAnsi" w:cstheme="minorHAnsi"/>
-          <w:lang w:val="en-US"/>
         </w:rPr>
       </w:pPr>
       <w:r>
@@ -56,7 +53,6 @@
       <w:r>
         <w:rPr>
           <w:rFonts w:asciiTheme="minorHAnsi" w:hAnsiTheme="minorHAnsi" w:cstheme="minorHAnsi"/>
-          <w:lang w:val="en-US"/>
         </w:rPr>
         <w:t>2</w:t>
       </w:r>
@@ -3944,14 +3940,7 @@
           <w:sz w:val="24"/>
         </w:rPr>
         <w:lastRenderedPageBreak/>
-        <w:t xml:space="preserve">Файл результата </w:t>
-      </w:r>
-      <w:r>
-        <w:rPr>
-          <w:rFonts w:cstheme="minorHAnsi"/>
-          <w:sz w:val="24"/>
-        </w:rPr>
-        <w:t>полностью совпадает с файлом результата обязательного задания.</w:t>
+        <w:t>Файл результата полностью совпадает с файлом результата обязательного задания.</w:t>
       </w:r>
     </w:p>
     <w:p>
@@ -4109,7 +4098,6 @@
         <w:rPr>
           <w:rFonts w:ascii="Consolas" w:hAnsi="Consolas" w:cstheme="minorHAnsi"/>
           <w:sz w:val="24"/>
-          <w:lang w:val="en-US"/>
         </w:rPr>
         <w:t xml:space="preserve"> </w:t>
       </w:r>
@@ -4176,7 +4164,6 @@
         <w:rPr>
           <w:rFonts w:ascii="Consolas" w:hAnsi="Consolas" w:cstheme="minorHAnsi"/>
           <w:sz w:val="24"/>
-          <w:lang w:val="en-US"/>
         </w:rPr>
       </w:pPr>
       <w:r>
@@ -4191,14 +4178,7 @@
           <w:rFonts w:ascii="Consolas" w:hAnsi="Consolas" w:cstheme="minorHAnsi"/>
           <w:sz w:val="24"/>
         </w:rPr>
-        <w:t xml:space="preserve"> </w:t>
-      </w:r>
-      <w:r>
-        <w:rPr>
-          <w:rFonts w:ascii="Consolas" w:hAnsi="Consolas" w:cstheme="minorHAnsi"/>
-          <w:sz w:val="24"/>
-        </w:rPr>
-        <w:t>секунды</w:t>
+        <w:t xml:space="preserve"> секунды</w:t>
       </w:r>
     </w:p>
     <w:p>
@@ -4246,14 +4226,7 @@
           <w:rFonts w:ascii="Consolas" w:hAnsi="Consolas" w:cstheme="minorHAnsi"/>
           <w:sz w:val="24"/>
         </w:rPr>
-        <w:t xml:space="preserve"> </w:t>
-      </w:r>
-      <w:r>
-        <w:rPr>
-          <w:rFonts w:ascii="Consolas" w:hAnsi="Consolas" w:cstheme="minorHAnsi"/>
-          <w:sz w:val="24"/>
-        </w:rPr>
-        <w:t>секунды</w:t>
+        <w:t xml:space="preserve"> секунды</w:t>
       </w:r>
     </w:p>
     <w:p>
@@ -4859,7 +4832,7 @@
           <w:sz w:val="24"/>
           <w:szCs w:val="24"/>
         </w:rPr>
-        <w:t xml:space="preserve"> (который текстовый формат) обладает очень плохой </w:t>
+        <w:t xml:space="preserve"> (текстовый формат) обладает плохой </w:t>
       </w:r>
       <w:proofErr w:type="spellStart"/>
       <w:r>
@@ -4877,7 +4850,23 @@
           <w:sz w:val="24"/>
           <w:szCs w:val="24"/>
         </w:rPr>
-        <w:t xml:space="preserve">. Тем не менее, эта его особенность позволяет ему </w:t>
+        <w:t xml:space="preserve">. Тем не менее, </w:t>
+      </w:r>
+      <w:r>
+        <w:rPr>
+          <w:rFonts w:ascii="Times New Roman" w:hAnsi="Times New Roman" w:cs="Times New Roman"/>
+          <w:sz w:val="24"/>
+          <w:szCs w:val="24"/>
+        </w:rPr>
+        <w:t>это</w:t>
+      </w:r>
+      <w:r>
+        <w:rPr>
+          <w:rFonts w:ascii="Times New Roman" w:hAnsi="Times New Roman" w:cs="Times New Roman"/>
+          <w:sz w:val="24"/>
+          <w:szCs w:val="24"/>
+        </w:rPr>
+        <w:t xml:space="preserve"> позволяет ему </w:t>
       </w:r>
       <w:proofErr w:type="spellStart"/>
       <w:r>
@@ -4913,13 +4902,29 @@
           <w:sz w:val="24"/>
           <w:szCs w:val="24"/>
         </w:rPr>
-        <w:t xml:space="preserve"> быстрее и занимать меньше места сообщению, тес самым делая его передачу по сети быстрее. Данные для передачи должны быть структурированы, для описания структуры сообщения используется язык </w:t>
+        <w:t xml:space="preserve"> быстрее и занимать меньше места сообщению, </w:t>
       </w:r>
       <w:r>
         <w:rPr>
           <w:rFonts w:ascii="Times New Roman" w:hAnsi="Times New Roman" w:cs="Times New Roman"/>
           <w:sz w:val="24"/>
           <w:szCs w:val="24"/>
+        </w:rPr>
+        <w:t>тем</w:t>
+      </w:r>
+      <w:r>
+        <w:rPr>
+          <w:rFonts w:ascii="Times New Roman" w:hAnsi="Times New Roman" w:cs="Times New Roman"/>
+          <w:sz w:val="24"/>
+          <w:szCs w:val="24"/>
+        </w:rPr>
+        <w:t xml:space="preserve"> самым делая его передачу по сети быстрее. Данные для передачи должны быть структурированы, для описания структуры сообщения используется язык </w:t>
+      </w:r>
+      <w:r>
+        <w:rPr>
+          <w:rFonts w:ascii="Times New Roman" w:hAnsi="Times New Roman" w:cs="Times New Roman"/>
+          <w:sz w:val="24"/>
+          <w:szCs w:val="24"/>
           <w:lang w:val="en-US"/>
         </w:rPr>
         <w:t>proto</w:t>
@@ -4967,7 +4972,17 @@
           <w:sz w:val="24"/>
           <w:szCs w:val="24"/>
         </w:rPr>
-        <w:t xml:space="preserve"> для многих языков из файлов </w:t>
+        <w:t xml:space="preserve"> дл</w:t>
+      </w:r>
+      <w:bookmarkStart w:id="7" w:name="_GoBack"/>
+      <w:bookmarkEnd w:id="7"/>
+      <w:r>
+        <w:rPr>
+          <w:rFonts w:ascii="Times New Roman" w:hAnsi="Times New Roman" w:cs="Times New Roman"/>
+          <w:sz w:val="24"/>
+          <w:szCs w:val="24"/>
+        </w:rPr>
+        <w:t xml:space="preserve">я многих языков из файлов </w:t>
       </w:r>
       <w:r>
         <w:rPr>
@@ -5066,7 +5081,7 @@
           <w:szCs w:val="26"/>
         </w:rPr>
       </w:pPr>
-      <w:bookmarkStart w:id="7" w:name="_Toc117980268"/>
+      <w:bookmarkStart w:id="8" w:name="_Toc117980268"/>
       <w:r>
         <w:rPr>
           <w:rFonts w:cstheme="majorHAnsi"/>
@@ -5075,45 +5090,122 @@
         <w:lastRenderedPageBreak/>
         <w:t>Вывод</w:t>
       </w:r>
-      <w:bookmarkEnd w:id="7"/>
-    </w:p>
-    <w:p>
-      <w:pPr>
+      <w:bookmarkEnd w:id="8"/>
+    </w:p>
+    <w:p>
+      <w:pPr>
+        <w:rPr>
+          <w:sz w:val="24"/>
+          <w:szCs w:val="24"/>
+        </w:rPr>
+      </w:pPr>
+      <w:r>
+        <w:rPr>
+          <w:sz w:val="24"/>
+          <w:szCs w:val="24"/>
+        </w:rPr>
+        <w:t xml:space="preserve">Во время выполнения лабораторной работы я узнал о языках разметки </w:t>
+      </w:r>
+      <w:r>
         <w:rPr>
           <w:sz w:val="24"/>
           <w:szCs w:val="24"/>
           <w:lang w:val="en-US"/>
         </w:rPr>
-      </w:pPr>
-      <w:r>
-        <w:rPr>
-          <w:sz w:val="24"/>
-          <w:szCs w:val="24"/>
-        </w:rPr>
-        <w:t xml:space="preserve">Во время выполнения лабораторной работы я узнал о языках разметки </w:t>
-      </w:r>
+        <w:t>JSON</w:t>
+      </w:r>
+      <w:r>
+        <w:rPr>
+          <w:sz w:val="24"/>
+          <w:szCs w:val="24"/>
+        </w:rPr>
+        <w:t xml:space="preserve"> и YAML, научился с ними работать и переводить один в другой с помощью средств языка </w:t>
+      </w:r>
+      <w:proofErr w:type="spellStart"/>
+      <w:r>
+        <w:rPr>
+          <w:sz w:val="24"/>
+          <w:szCs w:val="24"/>
+        </w:rPr>
+        <w:t>Python</w:t>
+      </w:r>
+      <w:proofErr w:type="spellEnd"/>
+      <w:r>
+        <w:rPr>
+          <w:sz w:val="24"/>
+          <w:szCs w:val="24"/>
+        </w:rPr>
+        <w:t>.</w:t>
+      </w:r>
+      <w:r>
+        <w:rPr>
+          <w:sz w:val="24"/>
+          <w:szCs w:val="24"/>
+        </w:rPr>
+        <w:t xml:space="preserve"> Научился работать с не</w:t>
+      </w:r>
+      <w:r>
+        <w:rPr>
+          <w:sz w:val="24"/>
+          <w:szCs w:val="24"/>
+        </w:rPr>
+        <w:t>которыми библиоте</w:t>
+      </w:r>
+      <w:r>
+        <w:rPr>
+          <w:sz w:val="24"/>
+          <w:szCs w:val="24"/>
+        </w:rPr>
+        <w:t xml:space="preserve">ками для </w:t>
+      </w:r>
+      <w:proofErr w:type="spellStart"/>
+      <w:r>
+        <w:rPr>
+          <w:sz w:val="24"/>
+          <w:szCs w:val="24"/>
+        </w:rPr>
+        <w:t>парсинга</w:t>
+      </w:r>
+      <w:proofErr w:type="spellEnd"/>
+      <w:r>
+        <w:rPr>
+          <w:sz w:val="24"/>
+          <w:szCs w:val="24"/>
+        </w:rPr>
+        <w:t xml:space="preserve">, такими как </w:t>
+      </w:r>
+      <w:proofErr w:type="spellStart"/>
       <w:r>
         <w:rPr>
           <w:sz w:val="24"/>
           <w:szCs w:val="24"/>
           <w:lang w:val="en-US"/>
         </w:rPr>
-        <w:t>JSON</w:t>
-      </w:r>
-      <w:r>
-        <w:rPr>
-          <w:sz w:val="24"/>
-          <w:szCs w:val="24"/>
-        </w:rPr>
-        <w:t xml:space="preserve"> и YAML, научился с ними работать и переводить один в другой с помощью средств языка </w:t>
+        <w:t>json</w:t>
+      </w:r>
+      <w:proofErr w:type="spellEnd"/>
+      <w:r>
+        <w:rPr>
+          <w:sz w:val="24"/>
+          <w:szCs w:val="24"/>
+        </w:rPr>
+        <w:t xml:space="preserve"> </w:t>
+      </w:r>
+      <w:r>
+        <w:rPr>
+          <w:sz w:val="24"/>
+          <w:szCs w:val="24"/>
+        </w:rPr>
+        <w:t xml:space="preserve">и </w:t>
       </w:r>
       <w:proofErr w:type="spellStart"/>
       <w:r>
         <w:rPr>
           <w:sz w:val="24"/>
           <w:szCs w:val="24"/>
-        </w:rPr>
-        <w:t>Python</w:t>
+          <w:lang w:val="en-US"/>
+        </w:rPr>
+        <w:t>pyyaml</w:t>
       </w:r>
       <w:proofErr w:type="spellEnd"/>
       <w:r>
@@ -5121,127 +5213,49 @@
           <w:sz w:val="24"/>
           <w:szCs w:val="24"/>
         </w:rPr>
+        <w:t xml:space="preserve">; узнал о </w:t>
+      </w:r>
+      <w:proofErr w:type="spellStart"/>
+      <w:r>
+        <w:rPr>
+          <w:sz w:val="24"/>
+          <w:szCs w:val="24"/>
+          <w:lang w:val="en-US"/>
+        </w:rPr>
+        <w:t>Protobuf</w:t>
+      </w:r>
+      <w:proofErr w:type="spellEnd"/>
+      <w:r>
+        <w:rPr>
+          <w:sz w:val="24"/>
+          <w:szCs w:val="24"/>
+        </w:rPr>
+        <w:t xml:space="preserve"> </w:t>
+      </w:r>
+      <w:r>
+        <w:rPr>
+          <w:sz w:val="24"/>
+          <w:szCs w:val="24"/>
+        </w:rPr>
+        <w:t>и научился с ним работать</w:t>
+      </w:r>
+      <w:r>
+        <w:rPr>
+          <w:sz w:val="24"/>
+          <w:szCs w:val="24"/>
+        </w:rPr>
         <w:t>.</w:t>
       </w:r>
-      <w:r>
-        <w:rPr>
-          <w:sz w:val="24"/>
-          <w:szCs w:val="24"/>
-        </w:rPr>
-        <w:t xml:space="preserve"> Научился работать с не</w:t>
-      </w:r>
-      <w:r>
-        <w:rPr>
-          <w:sz w:val="24"/>
-          <w:szCs w:val="24"/>
-        </w:rPr>
-        <w:t>которыми библиоте</w:t>
-      </w:r>
-      <w:r>
-        <w:rPr>
-          <w:sz w:val="24"/>
-          <w:szCs w:val="24"/>
-        </w:rPr>
-        <w:t xml:space="preserve">ками для </w:t>
-      </w:r>
-      <w:proofErr w:type="spellStart"/>
-      <w:r>
-        <w:rPr>
-          <w:sz w:val="24"/>
-          <w:szCs w:val="24"/>
-        </w:rPr>
-        <w:t>парсинга</w:t>
-      </w:r>
-      <w:proofErr w:type="spellEnd"/>
-      <w:r>
-        <w:rPr>
-          <w:sz w:val="24"/>
-          <w:szCs w:val="24"/>
-        </w:rPr>
-        <w:t xml:space="preserve">, такими как </w:t>
-      </w:r>
-      <w:proofErr w:type="spellStart"/>
-      <w:r>
-        <w:rPr>
-          <w:sz w:val="24"/>
-          <w:szCs w:val="24"/>
-          <w:lang w:val="en-US"/>
-        </w:rPr>
-        <w:t>json</w:t>
-      </w:r>
-      <w:proofErr w:type="spellEnd"/>
-      <w:r>
-        <w:rPr>
-          <w:sz w:val="24"/>
-          <w:szCs w:val="24"/>
-        </w:rPr>
-        <w:t xml:space="preserve"> </w:t>
-      </w:r>
-      <w:r>
-        <w:rPr>
-          <w:sz w:val="24"/>
-          <w:szCs w:val="24"/>
-        </w:rPr>
-        <w:t xml:space="preserve">и </w:t>
-      </w:r>
-      <w:proofErr w:type="spellStart"/>
-      <w:r>
-        <w:rPr>
-          <w:sz w:val="24"/>
-          <w:szCs w:val="24"/>
-          <w:lang w:val="en-US"/>
-        </w:rPr>
-        <w:t>pyyaml</w:t>
-      </w:r>
-      <w:proofErr w:type="spellEnd"/>
-      <w:r>
-        <w:rPr>
-          <w:sz w:val="24"/>
-          <w:szCs w:val="24"/>
-        </w:rPr>
-        <w:t xml:space="preserve">; узнал о </w:t>
-      </w:r>
-      <w:proofErr w:type="spellStart"/>
-      <w:r>
-        <w:rPr>
-          <w:sz w:val="24"/>
-          <w:szCs w:val="24"/>
-          <w:lang w:val="en-US"/>
-        </w:rPr>
-        <w:t>Protobuf</w:t>
-      </w:r>
-      <w:proofErr w:type="spellEnd"/>
-      <w:r>
-        <w:rPr>
-          <w:sz w:val="24"/>
-          <w:szCs w:val="24"/>
-        </w:rPr>
-        <w:t xml:space="preserve"> </w:t>
-      </w:r>
-      <w:r>
-        <w:rPr>
-          <w:sz w:val="24"/>
-          <w:szCs w:val="24"/>
-        </w:rPr>
-        <w:t>и научился с ним работать</w:t>
-      </w:r>
-      <w:r>
-        <w:rPr>
-          <w:sz w:val="24"/>
-          <w:szCs w:val="24"/>
-        </w:rPr>
-        <w:t>.</w:t>
-      </w:r>
     </w:p>
     <w:p>
       <w:pPr>
         <w:pStyle w:val="10"/>
       </w:pPr>
-      <w:bookmarkStart w:id="8" w:name="_Toc117980269"/>
+      <w:bookmarkStart w:id="9" w:name="_Toc117980269"/>
       <w:r>
         <w:t>Список литературы</w:t>
       </w:r>
-      <w:bookmarkEnd w:id="8"/>
+      <w:bookmarkEnd w:id="9"/>
     </w:p>
     <w:p>
       <w:pPr>
@@ -5374,8 +5388,6 @@
           <w:sz w:val="24"/>
         </w:rPr>
       </w:pPr>
-      <w:bookmarkStart w:id="9" w:name="_GoBack"/>
-      <w:bookmarkEnd w:id="9"/>
     </w:p>
     <w:sectPr>
       <w:footerReference w:type="default" r:id="rId20"/>
@@ -5447,7 +5459,7 @@
           <w:rPr>
             <w:noProof/>
           </w:rPr>
-          <w:t>5</w:t>
+          <w:t>6</w:t>
         </w:r>
         <w:r>
           <w:fldChar w:fldCharType="end"/>
@@ -7759,7 +7771,7 @@
 </file>
 
 <file path=customXml/itemProps1.xml><?xml version="1.0" encoding="utf-8"?>
-<ds:datastoreItem xmlns:ds="http://schemas.openxmlformats.org/officeDocument/2006/customXml" ds:itemID="{A269626D-C81D-468F-BA94-52EADB97D2FE}">
+<ds:datastoreItem xmlns:ds="http://schemas.openxmlformats.org/officeDocument/2006/customXml" ds:itemID="{A3B3AB18-E768-4C1F-934F-D44BE058ED4F}">
   <ds:schemaRefs>
     <ds:schemaRef ds:uri="http://schemas.openxmlformats.org/officeDocument/2006/bibliography"/>
   </ds:schemaRefs>

</xml_diff>